<commit_message>
Combined User Stories with project planning.
</commit_message>
<xml_diff>
--- a/Planning.docx
+++ b/Planning.docx
@@ -14,23 +14,192 @@
           <w:b/>
           <w:bCs/>
         </w:rPr>
-        <w:t>Who does what</w:t>
-      </w:r>
-    </w:p>
-    <w:p>
-      <w:r>
-        <w:t>Arjun:</w:t>
-      </w:r>
-    </w:p>
-    <w:p>
-      <w:r>
-        <w:t>Abhishek:</w:t>
-      </w:r>
-    </w:p>
-    <w:p>
-      <w:r>
-        <w:t>Pradeep:</w:t>
-      </w:r>
+        <w:t>Dependencies:</w:t>
+      </w:r>
+    </w:p>
+    <w:p>
+      <w:pPr>
+        <w:pStyle w:val="ListParagraph"/>
+        <w:numPr>
+          <w:ilvl w:val="0"/>
+          <w:numId w:val="2"/>
+        </w:numPr>
+      </w:pPr>
+      <w:r>
+        <w:t>Knowledge:</w:t>
+      </w:r>
+    </w:p>
+    <w:p>
+      <w:pPr>
+        <w:pStyle w:val="ListParagraph"/>
+        <w:numPr>
+          <w:ilvl w:val="1"/>
+          <w:numId w:val="2"/>
+        </w:numPr>
+      </w:pPr>
+      <w:r>
+        <w:t>Maps API</w:t>
+      </w:r>
+    </w:p>
+    <w:p>
+      <w:pPr>
+        <w:pStyle w:val="ListParagraph"/>
+        <w:numPr>
+          <w:ilvl w:val="1"/>
+          <w:numId w:val="2"/>
+        </w:numPr>
+      </w:pPr>
+      <w:r>
+        <w:t>OAuth</w:t>
+      </w:r>
+    </w:p>
+    <w:p>
+      <w:pPr>
+        <w:pStyle w:val="ListParagraph"/>
+        <w:numPr>
+          <w:ilvl w:val="1"/>
+          <w:numId w:val="2"/>
+        </w:numPr>
+      </w:pPr>
+      <w:r>
+        <w:t>Payment gateway API</w:t>
+      </w:r>
+    </w:p>
+    <w:p>
+      <w:pPr>
+        <w:pStyle w:val="ListParagraph"/>
+        <w:numPr>
+          <w:ilvl w:val="0"/>
+          <w:numId w:val="2"/>
+        </w:numPr>
+      </w:pPr>
+      <w:r>
+        <w:t>Technologies:</w:t>
+      </w:r>
+    </w:p>
+    <w:p>
+      <w:pPr>
+        <w:pStyle w:val="ListParagraph"/>
+        <w:numPr>
+          <w:ilvl w:val="1"/>
+          <w:numId w:val="2"/>
+        </w:numPr>
+      </w:pPr>
+      <w:r>
+        <w:t xml:space="preserve">Frontend: </w:t>
+      </w:r>
+      <w:r>
+        <w:t>React Native</w:t>
+      </w:r>
+      <w:r>
+        <w:t xml:space="preserve"> + </w:t>
+      </w:r>
+      <w:r>
+        <w:t>React Material UI</w:t>
+      </w:r>
+      <w:r>
+        <w:t xml:space="preserve"> + Vite</w:t>
+      </w:r>
+    </w:p>
+    <w:p>
+      <w:pPr>
+        <w:pStyle w:val="ListParagraph"/>
+        <w:numPr>
+          <w:ilvl w:val="1"/>
+          <w:numId w:val="2"/>
+        </w:numPr>
+      </w:pPr>
+      <w:r>
+        <w:t xml:space="preserve">Backend: </w:t>
+      </w:r>
+      <w:r>
+        <w:t>FastAPI</w:t>
+      </w:r>
+    </w:p>
+    <w:p>
+      <w:pPr>
+        <w:pStyle w:val="ListParagraph"/>
+        <w:numPr>
+          <w:ilvl w:val="1"/>
+          <w:numId w:val="2"/>
+        </w:numPr>
+      </w:pPr>
+      <w:r>
+        <w:t xml:space="preserve">Database Management: </w:t>
+      </w:r>
+      <w:r>
+        <w:t>PostgreSQL</w:t>
+      </w:r>
+    </w:p>
+    <w:p>
+      <w:pPr>
+        <w:pStyle w:val="ListParagraph"/>
+        <w:numPr>
+          <w:ilvl w:val="1"/>
+          <w:numId w:val="2"/>
+        </w:numPr>
+      </w:pPr>
+      <w:r>
+        <w:t>Version Control System</w:t>
+      </w:r>
+      <w:r>
+        <w:t xml:space="preserve">: </w:t>
+      </w:r>
+      <w:r>
+        <w:t>GitHub</w:t>
+      </w:r>
+    </w:p>
+    <w:p>
+      <w:pPr>
+        <w:pStyle w:val="ListParagraph"/>
+        <w:numPr>
+          <w:ilvl w:val="1"/>
+          <w:numId w:val="2"/>
+        </w:numPr>
+      </w:pPr>
+      <w:r>
+        <w:t>Mock Screens: Figma</w:t>
+      </w:r>
+    </w:p>
+    <w:p>
+      <w:pPr>
+        <w:pStyle w:val="ListParagraph"/>
+        <w:numPr>
+          <w:ilvl w:val="0"/>
+          <w:numId w:val="2"/>
+        </w:numPr>
+      </w:pPr>
+      <w:r>
+        <w:t>User Stories.</w:t>
+      </w:r>
+    </w:p>
+    <w:p>
+      <w:pPr>
+        <w:pStyle w:val="ListParagraph"/>
+        <w:numPr>
+          <w:ilvl w:val="0"/>
+          <w:numId w:val="2"/>
+        </w:numPr>
+      </w:pPr>
+      <w:r>
+        <w:t>Technical Stories.</w:t>
+      </w:r>
+    </w:p>
+    <w:p>
+      <w:pPr>
+        <w:rPr>
+          <w:b/>
+          <w:bCs/>
+        </w:rPr>
+      </w:pPr>
+    </w:p>
+    <w:p>
+      <w:pPr>
+        <w:rPr>
+          <w:b/>
+          <w:bCs/>
+        </w:rPr>
+      </w:pPr>
     </w:p>
     <w:p>
       <w:pPr>
@@ -46,245 +215,248 @@
         </w:rPr>
         <w:t>Milestones</w:t>
       </w:r>
-    </w:p>
-    <w:p>
-      <w:pPr>
-        <w:pStyle w:val="ListParagraph"/>
-        <w:numPr>
-          <w:ilvl w:val="0"/>
-          <w:numId w:val="1"/>
-        </w:numPr>
-      </w:pPr>
-      <w:r>
-        <w:t>Database Structure defined.</w:t>
-      </w:r>
-    </w:p>
-    <w:p>
-      <w:pPr>
-        <w:pStyle w:val="ListParagraph"/>
-        <w:numPr>
-          <w:ilvl w:val="0"/>
-          <w:numId w:val="1"/>
-        </w:numPr>
-      </w:pPr>
-      <w:r>
-        <w:t>Database Created.</w:t>
-      </w:r>
-    </w:p>
-    <w:p>
-      <w:pPr>
-        <w:pStyle w:val="ListParagraph"/>
-        <w:numPr>
-          <w:ilvl w:val="0"/>
-          <w:numId w:val="1"/>
-        </w:numPr>
-      </w:pPr>
-      <w:r>
-        <w:t>Backend initialization.</w:t>
-      </w:r>
-    </w:p>
-    <w:p>
-      <w:pPr>
-        <w:pStyle w:val="ListParagraph"/>
-        <w:numPr>
-          <w:ilvl w:val="0"/>
-          <w:numId w:val="1"/>
-        </w:numPr>
-      </w:pPr>
-      <w:r>
-        <w:t>Backend models and schemas created match the defined database.</w:t>
-      </w:r>
-    </w:p>
-    <w:p>
-      <w:pPr>
-        <w:pStyle w:val="ListParagraph"/>
-        <w:numPr>
-          <w:ilvl w:val="0"/>
-          <w:numId w:val="1"/>
-        </w:numPr>
-      </w:pPr>
-      <w:r>
-        <w:t>Initial crud operations and data logic implementation.</w:t>
-      </w:r>
-    </w:p>
-    <w:p>
-      <w:pPr>
-        <w:pStyle w:val="ListParagraph"/>
-        <w:numPr>
-          <w:ilvl w:val="0"/>
-          <w:numId w:val="1"/>
-        </w:numPr>
-      </w:pPr>
-      <w:r>
-        <w:t xml:space="preserve">Unit </w:t>
-      </w:r>
-      <w:r>
-        <w:t xml:space="preserve">Test </w:t>
-      </w:r>
-      <w:r>
-        <w:t>c</w:t>
-      </w:r>
-      <w:r>
-        <w:t>ases written</w:t>
-      </w:r>
-      <w:r>
-        <w:t xml:space="preserve"> for the data logic.</w:t>
-      </w:r>
-    </w:p>
-    <w:p>
-      <w:pPr>
-        <w:pStyle w:val="ListParagraph"/>
-        <w:numPr>
-          <w:ilvl w:val="0"/>
-          <w:numId w:val="1"/>
-        </w:numPr>
-      </w:pPr>
-      <w:r>
-        <w:t>Unit Test cases written for the business logic.</w:t>
-      </w:r>
-    </w:p>
-    <w:p>
-      <w:pPr>
-        <w:pStyle w:val="ListParagraph"/>
-        <w:numPr>
-          <w:ilvl w:val="0"/>
-          <w:numId w:val="1"/>
-        </w:numPr>
-      </w:pPr>
-      <w:r>
-        <w:t>OAuth Implementation.</w:t>
-      </w:r>
-    </w:p>
-    <w:p>
-      <w:pPr>
-        <w:pStyle w:val="ListParagraph"/>
-        <w:numPr>
-          <w:ilvl w:val="0"/>
-          <w:numId w:val="1"/>
-        </w:numPr>
-      </w:pPr>
-      <w:r>
-        <w:t>Business Logic Implementation.</w:t>
-      </w:r>
-    </w:p>
-    <w:p>
-      <w:pPr>
-        <w:pStyle w:val="ListParagraph"/>
-        <w:numPr>
-          <w:ilvl w:val="0"/>
-          <w:numId w:val="1"/>
-        </w:numPr>
-      </w:pPr>
-      <w:r>
-        <w:t>Exception Handling Implementation.</w:t>
-      </w:r>
-    </w:p>
-    <w:p>
-      <w:pPr>
-        <w:pStyle w:val="ListParagraph"/>
-        <w:numPr>
-          <w:ilvl w:val="0"/>
-          <w:numId w:val="1"/>
-        </w:numPr>
-      </w:pPr>
-      <w:r>
-        <w:t>Documentation for every function.</w:t>
-      </w:r>
-    </w:p>
-    <w:p>
-      <w:pPr>
-        <w:pStyle w:val="ListParagraph"/>
-        <w:numPr>
-          <w:ilvl w:val="0"/>
-          <w:numId w:val="1"/>
-        </w:numPr>
-      </w:pPr>
-      <w:r>
-        <w:t>Ensuring all test cases pass.</w:t>
-      </w:r>
-    </w:p>
-    <w:p>
-      <w:pPr>
-        <w:pStyle w:val="ListParagraph"/>
-        <w:numPr>
-          <w:ilvl w:val="0"/>
-          <w:numId w:val="1"/>
-        </w:numPr>
-      </w:pPr>
-      <w:r>
-        <w:t>Frontend Initialization.</w:t>
-      </w:r>
-    </w:p>
-    <w:p>
-      <w:pPr>
-        <w:pStyle w:val="ListParagraph"/>
-        <w:numPr>
-          <w:ilvl w:val="0"/>
-          <w:numId w:val="1"/>
-        </w:numPr>
-      </w:pPr>
-      <w:r>
-        <w:t>Unit Test Cases written for Frontend Components.</w:t>
-      </w:r>
-    </w:p>
-    <w:p>
-      <w:pPr>
-        <w:pStyle w:val="ListParagraph"/>
-        <w:numPr>
-          <w:ilvl w:val="0"/>
-          <w:numId w:val="1"/>
-        </w:numPr>
-      </w:pPr>
-      <w:r>
-        <w:t>Unit Test Cases written for Frontend Helper Functions.</w:t>
-      </w:r>
-    </w:p>
-    <w:p>
-      <w:pPr>
-        <w:pStyle w:val="ListParagraph"/>
-        <w:numPr>
-          <w:ilvl w:val="0"/>
-          <w:numId w:val="1"/>
-        </w:numPr>
-      </w:pPr>
-      <w:r>
-        <w:t>Frontend Implementation</w:t>
-      </w:r>
-      <w:r>
-        <w:t xml:space="preserve"> complete.</w:t>
-      </w:r>
-    </w:p>
-    <w:p>
-      <w:pPr>
-        <w:pStyle w:val="ListParagraph"/>
-        <w:numPr>
-          <w:ilvl w:val="0"/>
-          <w:numId w:val="1"/>
-        </w:numPr>
-      </w:pPr>
-      <w:r>
-        <w:t>Integration Testing.</w:t>
-      </w:r>
-    </w:p>
-    <w:p>
-      <w:pPr>
-        <w:pStyle w:val="ListParagraph"/>
-        <w:numPr>
-          <w:ilvl w:val="0"/>
-          <w:numId w:val="1"/>
-        </w:numPr>
-      </w:pPr>
-      <w:r>
-        <w:t>Demo.</w:t>
-      </w:r>
-    </w:p>
-    <w:p>
-      <w:pPr>
+      <w:r>
         <w:rPr>
           <w:b/>
           <w:bCs/>
         </w:rPr>
-      </w:pPr>
+        <w:t>:</w:t>
+      </w:r>
+    </w:p>
+    <w:p>
+      <w:pPr>
+        <w:pStyle w:val="ListParagraph"/>
+        <w:numPr>
+          <w:ilvl w:val="0"/>
+          <w:numId w:val="1"/>
+        </w:numPr>
+      </w:pPr>
+      <w:r>
+        <w:t>Database Structure defined.</w:t>
+      </w:r>
+    </w:p>
+    <w:p>
+      <w:pPr>
+        <w:pStyle w:val="ListParagraph"/>
+        <w:numPr>
+          <w:ilvl w:val="0"/>
+          <w:numId w:val="1"/>
+        </w:numPr>
+      </w:pPr>
+      <w:r>
+        <w:t>Database Created.</w:t>
+      </w:r>
+    </w:p>
+    <w:p>
+      <w:pPr>
+        <w:pStyle w:val="ListParagraph"/>
+        <w:numPr>
+          <w:ilvl w:val="0"/>
+          <w:numId w:val="1"/>
+        </w:numPr>
+      </w:pPr>
+      <w:r>
+        <w:t>Backend initialization.</w:t>
+      </w:r>
+    </w:p>
+    <w:p>
+      <w:pPr>
+        <w:pStyle w:val="ListParagraph"/>
+        <w:numPr>
+          <w:ilvl w:val="0"/>
+          <w:numId w:val="1"/>
+        </w:numPr>
+      </w:pPr>
+      <w:r>
+        <w:t>Backend models and schemas created match the defined database.</w:t>
+      </w:r>
+    </w:p>
+    <w:p>
+      <w:pPr>
+        <w:pStyle w:val="ListParagraph"/>
+        <w:numPr>
+          <w:ilvl w:val="0"/>
+          <w:numId w:val="1"/>
+        </w:numPr>
+      </w:pPr>
+      <w:r>
+        <w:t>Initial crud operations and data logic implementation.</w:t>
+      </w:r>
+    </w:p>
+    <w:p>
+      <w:pPr>
+        <w:pStyle w:val="ListParagraph"/>
+        <w:numPr>
+          <w:ilvl w:val="0"/>
+          <w:numId w:val="1"/>
+        </w:numPr>
+      </w:pPr>
+      <w:r>
+        <w:t>Unit Test cases written for the data logic.</w:t>
+      </w:r>
+    </w:p>
+    <w:p>
+      <w:pPr>
+        <w:pStyle w:val="ListParagraph"/>
+        <w:numPr>
+          <w:ilvl w:val="0"/>
+          <w:numId w:val="1"/>
+        </w:numPr>
+      </w:pPr>
+      <w:r>
+        <w:t>Unit Test cases written for the business logic.</w:t>
+      </w:r>
+    </w:p>
+    <w:p>
+      <w:pPr>
+        <w:pStyle w:val="ListParagraph"/>
+        <w:numPr>
+          <w:ilvl w:val="0"/>
+          <w:numId w:val="1"/>
+        </w:numPr>
+      </w:pPr>
+      <w:r>
+        <w:t>OAuth Implementation.</w:t>
+      </w:r>
+    </w:p>
+    <w:p>
+      <w:pPr>
+        <w:pStyle w:val="ListParagraph"/>
+        <w:numPr>
+          <w:ilvl w:val="0"/>
+          <w:numId w:val="1"/>
+        </w:numPr>
+      </w:pPr>
+      <w:r>
+        <w:t>Business Logic Implementation.</w:t>
+      </w:r>
+    </w:p>
+    <w:p>
+      <w:pPr>
+        <w:pStyle w:val="ListParagraph"/>
+        <w:numPr>
+          <w:ilvl w:val="0"/>
+          <w:numId w:val="1"/>
+        </w:numPr>
+      </w:pPr>
+      <w:r>
+        <w:t>Exception Handling Implementation.</w:t>
+      </w:r>
+    </w:p>
+    <w:p>
+      <w:pPr>
+        <w:pStyle w:val="ListParagraph"/>
+        <w:numPr>
+          <w:ilvl w:val="0"/>
+          <w:numId w:val="1"/>
+        </w:numPr>
+      </w:pPr>
+      <w:r>
+        <w:t>Documentation for every function.</w:t>
+      </w:r>
+    </w:p>
+    <w:p>
+      <w:pPr>
+        <w:pStyle w:val="ListParagraph"/>
+        <w:numPr>
+          <w:ilvl w:val="0"/>
+          <w:numId w:val="1"/>
+        </w:numPr>
+      </w:pPr>
+      <w:r>
+        <w:t>Ensuring all test cases pass.</w:t>
+      </w:r>
+    </w:p>
+    <w:p>
+      <w:pPr>
+        <w:pStyle w:val="ListParagraph"/>
+        <w:numPr>
+          <w:ilvl w:val="0"/>
+          <w:numId w:val="1"/>
+        </w:numPr>
+      </w:pPr>
+      <w:r>
+        <w:t>Frontend Initialization.</w:t>
+      </w:r>
+    </w:p>
+    <w:p>
+      <w:pPr>
+        <w:pStyle w:val="ListParagraph"/>
+        <w:numPr>
+          <w:ilvl w:val="0"/>
+          <w:numId w:val="1"/>
+        </w:numPr>
+      </w:pPr>
+      <w:r>
+        <w:t>Unit Test Cases written for Frontend Components.</w:t>
+      </w:r>
+    </w:p>
+    <w:p>
+      <w:pPr>
+        <w:pStyle w:val="ListParagraph"/>
+        <w:numPr>
+          <w:ilvl w:val="0"/>
+          <w:numId w:val="1"/>
+        </w:numPr>
+      </w:pPr>
+      <w:r>
+        <w:t>Unit Test Cases written for Frontend Helper Functions.</w:t>
+      </w:r>
+    </w:p>
+    <w:p>
+      <w:pPr>
+        <w:pStyle w:val="ListParagraph"/>
+        <w:numPr>
+          <w:ilvl w:val="0"/>
+          <w:numId w:val="1"/>
+        </w:numPr>
+      </w:pPr>
+      <w:r>
+        <w:t>Frontend Implementation</w:t>
+      </w:r>
+      <w:r>
+        <w:t xml:space="preserve"> complete.</w:t>
+      </w:r>
+    </w:p>
+    <w:p>
+      <w:pPr>
+        <w:pStyle w:val="ListParagraph"/>
+        <w:numPr>
+          <w:ilvl w:val="0"/>
+          <w:numId w:val="1"/>
+        </w:numPr>
+      </w:pPr>
+      <w:r>
+        <w:t>Integration Testing.</w:t>
+      </w:r>
+    </w:p>
+    <w:p>
+      <w:pPr>
+        <w:pStyle w:val="ListParagraph"/>
+        <w:numPr>
+          <w:ilvl w:val="0"/>
+          <w:numId w:val="1"/>
+        </w:numPr>
+      </w:pPr>
+      <w:r>
+        <w:t>Demo.</w:t>
+      </w:r>
+    </w:p>
+    <w:p>
+      <w:pPr>
+        <w:rPr>
+          <w:b/>
+          <w:bCs/>
+        </w:rPr>
+      </w:pPr>
+      <w:r>
+        <w:rPr>
+          <w:b/>
+          <w:bCs/>
+        </w:rPr>
+        <w:lastRenderedPageBreak/>
+        <w:t xml:space="preserve">Project </w:t>
+      </w:r>
       <w:r>
         <w:rPr>
           <w:b/>
@@ -292,8 +464,303 @@
         </w:rPr>
         <w:t>Gannt Chart</w:t>
       </w:r>
-    </w:p>
-    <w:p/>
+      <w:r>
+        <w:rPr>
+          <w:b/>
+          <w:bCs/>
+        </w:rPr>
+        <w:t>:</w:t>
+      </w:r>
+      <w:r>
+        <w:rPr>
+          <w:noProof/>
+        </w:rPr>
+        <w:t xml:space="preserve"> </w:t>
+      </w:r>
+      <w:r>
+        <w:rPr>
+          <w:noProof/>
+        </w:rPr>
+        <w:drawing>
+          <wp:inline distT="0" distB="0" distL="0" distR="0" wp14:anchorId="7186085F" wp14:editId="583D0968">
+            <wp:extent cx="6241625" cy="4351020"/>
+            <wp:effectExtent l="0" t="0" r="6985" b="0"/>
+            <wp:docPr id="2010705102" name="Picture 1"/>
+            <wp:cNvGraphicFramePr>
+              <a:graphicFrameLocks xmlns:a="http://schemas.openxmlformats.org/drawingml/2006/main" noChangeAspect="1"/>
+            </wp:cNvGraphicFramePr>
+            <a:graphic xmlns:a="http://schemas.openxmlformats.org/drawingml/2006/main">
+              <a:graphicData uri="http://schemas.openxmlformats.org/drawingml/2006/picture">
+                <pic:pic xmlns:pic="http://schemas.openxmlformats.org/drawingml/2006/picture">
+                  <pic:nvPicPr>
+                    <pic:cNvPr id="2010705102" name="Picture 2010705102"/>
+                    <pic:cNvPicPr/>
+                  </pic:nvPicPr>
+                  <pic:blipFill>
+                    <a:blip r:embed="rId5" cstate="print">
+                      <a:extLst>
+                        <a:ext uri="{28A0092B-C50C-407E-A947-70E740481C1C}">
+                          <a14:useLocalDpi xmlns:a14="http://schemas.microsoft.com/office/drawing/2010/main" val="0"/>
+                        </a:ext>
+                      </a:extLst>
+                    </a:blip>
+                    <a:stretch>
+                      <a:fillRect/>
+                    </a:stretch>
+                  </pic:blipFill>
+                  <pic:spPr>
+                    <a:xfrm>
+                      <a:off x="0" y="0"/>
+                      <a:ext cx="6245554" cy="4353759"/>
+                    </a:xfrm>
+                    <a:prstGeom prst="rect">
+                      <a:avLst/>
+                    </a:prstGeom>
+                  </pic:spPr>
+                </pic:pic>
+              </a:graphicData>
+            </a:graphic>
+          </wp:inline>
+        </w:drawing>
+      </w:r>
+    </w:p>
+    <w:p>
+      <w:pPr>
+        <w:rPr>
+          <w:b/>
+          <w:bCs/>
+        </w:rPr>
+      </w:pPr>
+      <w:r>
+        <w:rPr>
+          <w:b/>
+          <w:bCs/>
+        </w:rPr>
+        <w:t>Pradeep:</w:t>
+      </w:r>
+    </w:p>
+    <w:p>
+      <w:pPr>
+        <w:pStyle w:val="ListParagraph"/>
+        <w:numPr>
+          <w:ilvl w:val="0"/>
+          <w:numId w:val="3"/>
+        </w:numPr>
+      </w:pPr>
+      <w:r>
+        <w:t>Project Synopsis</w:t>
+      </w:r>
+    </w:p>
+    <w:p>
+      <w:pPr>
+        <w:pStyle w:val="ListParagraph"/>
+        <w:numPr>
+          <w:ilvl w:val="0"/>
+          <w:numId w:val="3"/>
+        </w:numPr>
+      </w:pPr>
+      <w:r>
+        <w:t>User Stories</w:t>
+      </w:r>
+    </w:p>
+    <w:p>
+      <w:pPr>
+        <w:pStyle w:val="ListParagraph"/>
+        <w:numPr>
+          <w:ilvl w:val="0"/>
+          <w:numId w:val="3"/>
+        </w:numPr>
+      </w:pPr>
+      <w:r>
+        <w:t>Test Cases for User Stories</w:t>
+      </w:r>
+    </w:p>
+    <w:p>
+      <w:pPr>
+        <w:pStyle w:val="ListParagraph"/>
+        <w:numPr>
+          <w:ilvl w:val="0"/>
+          <w:numId w:val="3"/>
+        </w:numPr>
+      </w:pPr>
+      <w:r>
+        <w:t>Project Planning</w:t>
+      </w:r>
+    </w:p>
+    <w:p>
+      <w:pPr>
+        <w:pStyle w:val="ListParagraph"/>
+        <w:numPr>
+          <w:ilvl w:val="0"/>
+          <w:numId w:val="3"/>
+        </w:numPr>
+      </w:pPr>
+      <w:r>
+        <w:t>Development</w:t>
+      </w:r>
+    </w:p>
+    <w:p>
+      <w:pPr>
+        <w:pStyle w:val="ListParagraph"/>
+        <w:numPr>
+          <w:ilvl w:val="0"/>
+          <w:numId w:val="3"/>
+        </w:numPr>
+      </w:pPr>
+      <w:r>
+        <w:t>Testing</w:t>
+      </w:r>
+    </w:p>
+    <w:p>
+      <w:pPr>
+        <w:rPr>
+          <w:b/>
+          <w:bCs/>
+        </w:rPr>
+      </w:pPr>
+      <w:r>
+        <w:rPr>
+          <w:b/>
+          <w:bCs/>
+        </w:rPr>
+        <w:t>Arjun:</w:t>
+      </w:r>
+    </w:p>
+    <w:p>
+      <w:pPr>
+        <w:pStyle w:val="ListParagraph"/>
+        <w:numPr>
+          <w:ilvl w:val="0"/>
+          <w:numId w:val="4"/>
+        </w:numPr>
+      </w:pPr>
+      <w:r>
+        <w:t>User Stories</w:t>
+      </w:r>
+    </w:p>
+    <w:p>
+      <w:pPr>
+        <w:pStyle w:val="ListParagraph"/>
+        <w:numPr>
+          <w:ilvl w:val="0"/>
+          <w:numId w:val="4"/>
+        </w:numPr>
+      </w:pPr>
+      <w:r>
+        <w:t>Test cases for User Stories</w:t>
+      </w:r>
+    </w:p>
+    <w:p>
+      <w:pPr>
+        <w:pStyle w:val="ListParagraph"/>
+        <w:numPr>
+          <w:ilvl w:val="0"/>
+          <w:numId w:val="4"/>
+        </w:numPr>
+      </w:pPr>
+      <w:r>
+        <w:t>Project Planning</w:t>
+      </w:r>
+    </w:p>
+    <w:p>
+      <w:pPr>
+        <w:pStyle w:val="ListParagraph"/>
+        <w:numPr>
+          <w:ilvl w:val="0"/>
+          <w:numId w:val="4"/>
+        </w:numPr>
+      </w:pPr>
+      <w:r>
+        <w:t>Development</w:t>
+      </w:r>
+    </w:p>
+    <w:p>
+      <w:pPr>
+        <w:pStyle w:val="ListParagraph"/>
+        <w:numPr>
+          <w:ilvl w:val="0"/>
+          <w:numId w:val="4"/>
+        </w:numPr>
+      </w:pPr>
+      <w:r>
+        <w:t>Testing</w:t>
+      </w:r>
+    </w:p>
+    <w:p>
+      <w:pPr>
+        <w:rPr>
+          <w:b/>
+          <w:bCs/>
+        </w:rPr>
+      </w:pPr>
+      <w:r>
+        <w:rPr>
+          <w:b/>
+          <w:bCs/>
+        </w:rPr>
+        <w:t>Abhishek:</w:t>
+      </w:r>
+    </w:p>
+    <w:p>
+      <w:pPr>
+        <w:pStyle w:val="ListParagraph"/>
+        <w:numPr>
+          <w:ilvl w:val="0"/>
+          <w:numId w:val="5"/>
+        </w:numPr>
+      </w:pPr>
+      <w:r>
+        <w:t>Project Requirements</w:t>
+      </w:r>
+    </w:p>
+    <w:p>
+      <w:pPr>
+        <w:pStyle w:val="ListParagraph"/>
+        <w:numPr>
+          <w:ilvl w:val="0"/>
+          <w:numId w:val="5"/>
+        </w:numPr>
+      </w:pPr>
+      <w:r>
+        <w:t>User Stories</w:t>
+      </w:r>
+    </w:p>
+    <w:p>
+      <w:pPr>
+        <w:pStyle w:val="ListParagraph"/>
+        <w:numPr>
+          <w:ilvl w:val="0"/>
+          <w:numId w:val="5"/>
+        </w:numPr>
+      </w:pPr>
+      <w:r>
+        <w:t>Project Planning</w:t>
+      </w:r>
+    </w:p>
+    <w:p>
+      <w:pPr>
+        <w:pStyle w:val="ListParagraph"/>
+        <w:numPr>
+          <w:ilvl w:val="0"/>
+          <w:numId w:val="5"/>
+        </w:numPr>
+      </w:pPr>
+      <w:r>
+        <w:t>Development</w:t>
+      </w:r>
+    </w:p>
+    <w:p>
+      <w:pPr>
+        <w:pStyle w:val="ListParagraph"/>
+        <w:numPr>
+          <w:ilvl w:val="0"/>
+          <w:numId w:val="5"/>
+        </w:numPr>
+      </w:pPr>
+      <w:r>
+        <w:t>Testing</w:t>
+      </w:r>
+    </w:p>
     <w:sectPr>
       <w:pgSz w:w="11906" w:h="16838"/>
       <w:pgMar w:top="1440" w:right="1440" w:bottom="1440" w:left="1440" w:header="708" w:footer="708" w:gutter="0"/>
@@ -307,6 +774,273 @@
 <file path=word/numbering.xml><?xml version="1.0" encoding="utf-8"?>
 <w:numbering xmlns:wpc="http://schemas.microsoft.com/office/word/2010/wordprocessingCanvas" xmlns:cx="http://schemas.microsoft.com/office/drawing/2014/chartex" xmlns:cx1="http://schemas.microsoft.com/office/drawing/2015/9/8/chartex" xmlns:cx2="http://schemas.microsoft.com/office/drawing/2015/10/21/chartex" xmlns:cx3="http://schemas.microsoft.com/office/drawing/2016/5/9/chartex" xmlns:cx4="http://schemas.microsoft.com/office/drawing/2016/5/10/chartex" xmlns:cx5="http://schemas.microsoft.com/office/drawing/2016/5/11/chartex" xmlns:cx6="http://schemas.microsoft.com/office/drawing/2016/5/12/chartex" xmlns:cx7="http://schemas.microsoft.com/office/drawing/2016/5/13/chartex" xmlns:cx8="http://schemas.microsoft.com/office/drawing/2016/5/14/chartex" xmlns:mc="http://schemas.openxmlformats.org/markup-compatibility/2006" xmlns:aink="http://schemas.microsoft.com/office/drawing/2016/ink" xmlns:am3d="http://schemas.microsoft.com/office/drawing/2017/model3d" xmlns:o="urn:schemas-microsoft-com:office:office" xmlns:oel="http://schemas.microsoft.com/office/2019/extlst" xmlns:r="http://schemas.openxmlformats.org/officeDocument/2006/relationships" xmlns:m="http://schemas.openxmlformats.org/officeDocument/2006/math" xmlns:v="urn:schemas-microsoft-com:vml" xmlns:wp14="http://schemas.microsoft.com/office/word/2010/wordprocessingDrawing" xmlns:wp="http://schemas.openxmlformats.org/drawingml/2006/wordprocessingDrawing" xmlns:w10="urn:schemas-microsoft-com:office:word" xmlns:w="http://schemas.openxmlformats.org/wordprocessingml/2006/main" xmlns:w14="http://schemas.microsoft.com/office/word/2010/wordml" xmlns:w15="http://schemas.microsoft.com/office/word/2012/wordml" xmlns:w16cex="http://schemas.microsoft.com/office/word/2018/wordml/cex" xmlns:w16cid="http://schemas.microsoft.com/office/word/2016/wordml/cid" xmlns:w16="http://schemas.microsoft.com/office/word/2018/wordml" xmlns:w16du="http://schemas.microsoft.com/office/word/2023/wordml/word16du" xmlns:w16sdtdh="http://schemas.microsoft.com/office/word/2020/wordml/sdtdatahash" xmlns:w16sdtfl="http://schemas.microsoft.com/office/word/2024/wordml/sdtformatlock" xmlns:w16se="http://schemas.microsoft.com/office/word/2015/wordml/symex" xmlns:wpg="http://schemas.microsoft.com/office/word/2010/wordprocessingGroup" xmlns:wpi="http://schemas.microsoft.com/office/word/2010/wordprocessingInk" xmlns:wne="http://schemas.microsoft.com/office/word/2006/wordml" xmlns:wps="http://schemas.microsoft.com/office/word/2010/wordprocessingShape" mc:Ignorable="w14 w15 w16se w16cid w16 w16cex w16sdtdh w16sdtfl w16du wp14">
   <w:abstractNum w:abstractNumId="0" w15:restartNumberingAfterBreak="0">
+    <w:nsid w:val="100657B9"/>
+    <w:multiLevelType w:val="hybridMultilevel"/>
+    <w:tmpl w:val="27821B14"/>
+    <w:lvl w:ilvl="0" w:tplc="4009000F">
+      <w:start w:val="1"/>
+      <w:numFmt w:val="decimal"/>
+      <w:lvlText w:val="%1."/>
+      <w:lvlJc w:val="left"/>
+      <w:pPr>
+        <w:ind w:left="720" w:hanging="360"/>
+      </w:pPr>
+      <w:rPr>
+        <w:rFonts w:hint="default"/>
+      </w:rPr>
+    </w:lvl>
+    <w:lvl w:ilvl="1" w:tplc="40090019" w:tentative="1">
+      <w:start w:val="1"/>
+      <w:numFmt w:val="lowerLetter"/>
+      <w:lvlText w:val="%2."/>
+      <w:lvlJc w:val="left"/>
+      <w:pPr>
+        <w:ind w:left="1440" w:hanging="360"/>
+      </w:pPr>
+    </w:lvl>
+    <w:lvl w:ilvl="2" w:tplc="4009001B" w:tentative="1">
+      <w:start w:val="1"/>
+      <w:numFmt w:val="lowerRoman"/>
+      <w:lvlText w:val="%3."/>
+      <w:lvlJc w:val="right"/>
+      <w:pPr>
+        <w:ind w:left="2160" w:hanging="180"/>
+      </w:pPr>
+    </w:lvl>
+    <w:lvl w:ilvl="3" w:tplc="4009000F" w:tentative="1">
+      <w:start w:val="1"/>
+      <w:numFmt w:val="decimal"/>
+      <w:lvlText w:val="%4."/>
+      <w:lvlJc w:val="left"/>
+      <w:pPr>
+        <w:ind w:left="2880" w:hanging="360"/>
+      </w:pPr>
+    </w:lvl>
+    <w:lvl w:ilvl="4" w:tplc="40090019" w:tentative="1">
+      <w:start w:val="1"/>
+      <w:numFmt w:val="lowerLetter"/>
+      <w:lvlText w:val="%5."/>
+      <w:lvlJc w:val="left"/>
+      <w:pPr>
+        <w:ind w:left="3600" w:hanging="360"/>
+      </w:pPr>
+    </w:lvl>
+    <w:lvl w:ilvl="5" w:tplc="4009001B" w:tentative="1">
+      <w:start w:val="1"/>
+      <w:numFmt w:val="lowerRoman"/>
+      <w:lvlText w:val="%6."/>
+      <w:lvlJc w:val="right"/>
+      <w:pPr>
+        <w:ind w:left="4320" w:hanging="180"/>
+      </w:pPr>
+    </w:lvl>
+    <w:lvl w:ilvl="6" w:tplc="4009000F" w:tentative="1">
+      <w:start w:val="1"/>
+      <w:numFmt w:val="decimal"/>
+      <w:lvlText w:val="%7."/>
+      <w:lvlJc w:val="left"/>
+      <w:pPr>
+        <w:ind w:left="5040" w:hanging="360"/>
+      </w:pPr>
+    </w:lvl>
+    <w:lvl w:ilvl="7" w:tplc="40090019" w:tentative="1">
+      <w:start w:val="1"/>
+      <w:numFmt w:val="lowerLetter"/>
+      <w:lvlText w:val="%8."/>
+      <w:lvlJc w:val="left"/>
+      <w:pPr>
+        <w:ind w:left="5760" w:hanging="360"/>
+      </w:pPr>
+    </w:lvl>
+    <w:lvl w:ilvl="8" w:tplc="4009001B" w:tentative="1">
+      <w:start w:val="1"/>
+      <w:numFmt w:val="lowerRoman"/>
+      <w:lvlText w:val="%9."/>
+      <w:lvlJc w:val="right"/>
+      <w:pPr>
+        <w:ind w:left="6480" w:hanging="180"/>
+      </w:pPr>
+    </w:lvl>
+  </w:abstractNum>
+  <w:abstractNum w:abstractNumId="1" w15:restartNumberingAfterBreak="0">
+    <w:nsid w:val="1EC93DF6"/>
+    <w:multiLevelType w:val="hybridMultilevel"/>
+    <w:tmpl w:val="4118930E"/>
+    <w:lvl w:ilvl="0" w:tplc="4009000F">
+      <w:start w:val="1"/>
+      <w:numFmt w:val="decimal"/>
+      <w:lvlText w:val="%1."/>
+      <w:lvlJc w:val="left"/>
+      <w:pPr>
+        <w:ind w:left="720" w:hanging="360"/>
+      </w:pPr>
+      <w:rPr>
+        <w:rFonts w:hint="default"/>
+      </w:rPr>
+    </w:lvl>
+    <w:lvl w:ilvl="1" w:tplc="40090019">
+      <w:start w:val="1"/>
+      <w:numFmt w:val="lowerLetter"/>
+      <w:lvlText w:val="%2."/>
+      <w:lvlJc w:val="left"/>
+      <w:pPr>
+        <w:ind w:left="1440" w:hanging="360"/>
+      </w:pPr>
+    </w:lvl>
+    <w:lvl w:ilvl="2" w:tplc="4009001B">
+      <w:start w:val="1"/>
+      <w:numFmt w:val="lowerRoman"/>
+      <w:lvlText w:val="%3."/>
+      <w:lvlJc w:val="right"/>
+      <w:pPr>
+        <w:ind w:left="2160" w:hanging="180"/>
+      </w:pPr>
+    </w:lvl>
+    <w:lvl w:ilvl="3" w:tplc="4009000F" w:tentative="1">
+      <w:start w:val="1"/>
+      <w:numFmt w:val="decimal"/>
+      <w:lvlText w:val="%4."/>
+      <w:lvlJc w:val="left"/>
+      <w:pPr>
+        <w:ind w:left="2880" w:hanging="360"/>
+      </w:pPr>
+    </w:lvl>
+    <w:lvl w:ilvl="4" w:tplc="40090019" w:tentative="1">
+      <w:start w:val="1"/>
+      <w:numFmt w:val="lowerLetter"/>
+      <w:lvlText w:val="%5."/>
+      <w:lvlJc w:val="left"/>
+      <w:pPr>
+        <w:ind w:left="3600" w:hanging="360"/>
+      </w:pPr>
+    </w:lvl>
+    <w:lvl w:ilvl="5" w:tplc="4009001B" w:tentative="1">
+      <w:start w:val="1"/>
+      <w:numFmt w:val="lowerRoman"/>
+      <w:lvlText w:val="%6."/>
+      <w:lvlJc w:val="right"/>
+      <w:pPr>
+        <w:ind w:left="4320" w:hanging="180"/>
+      </w:pPr>
+    </w:lvl>
+    <w:lvl w:ilvl="6" w:tplc="4009000F" w:tentative="1">
+      <w:start w:val="1"/>
+      <w:numFmt w:val="decimal"/>
+      <w:lvlText w:val="%7."/>
+      <w:lvlJc w:val="left"/>
+      <w:pPr>
+        <w:ind w:left="5040" w:hanging="360"/>
+      </w:pPr>
+    </w:lvl>
+    <w:lvl w:ilvl="7" w:tplc="40090019" w:tentative="1">
+      <w:start w:val="1"/>
+      <w:numFmt w:val="lowerLetter"/>
+      <w:lvlText w:val="%8."/>
+      <w:lvlJc w:val="left"/>
+      <w:pPr>
+        <w:ind w:left="5760" w:hanging="360"/>
+      </w:pPr>
+    </w:lvl>
+    <w:lvl w:ilvl="8" w:tplc="4009001B" w:tentative="1">
+      <w:start w:val="1"/>
+      <w:numFmt w:val="lowerRoman"/>
+      <w:lvlText w:val="%9."/>
+      <w:lvlJc w:val="right"/>
+      <w:pPr>
+        <w:ind w:left="6480" w:hanging="180"/>
+      </w:pPr>
+    </w:lvl>
+  </w:abstractNum>
+  <w:abstractNum w:abstractNumId="2" w15:restartNumberingAfterBreak="0">
+    <w:nsid w:val="282F4A10"/>
+    <w:multiLevelType w:val="hybridMultilevel"/>
+    <w:tmpl w:val="43FCA420"/>
+    <w:lvl w:ilvl="0" w:tplc="4009000F">
+      <w:start w:val="1"/>
+      <w:numFmt w:val="decimal"/>
+      <w:lvlText w:val="%1."/>
+      <w:lvlJc w:val="left"/>
+      <w:pPr>
+        <w:ind w:left="720" w:hanging="360"/>
+      </w:pPr>
+      <w:rPr>
+        <w:rFonts w:hint="default"/>
+      </w:rPr>
+    </w:lvl>
+    <w:lvl w:ilvl="1" w:tplc="40090019" w:tentative="1">
+      <w:start w:val="1"/>
+      <w:numFmt w:val="lowerLetter"/>
+      <w:lvlText w:val="%2."/>
+      <w:lvlJc w:val="left"/>
+      <w:pPr>
+        <w:ind w:left="1440" w:hanging="360"/>
+      </w:pPr>
+    </w:lvl>
+    <w:lvl w:ilvl="2" w:tplc="4009001B" w:tentative="1">
+      <w:start w:val="1"/>
+      <w:numFmt w:val="lowerRoman"/>
+      <w:lvlText w:val="%3."/>
+      <w:lvlJc w:val="right"/>
+      <w:pPr>
+        <w:ind w:left="2160" w:hanging="180"/>
+      </w:pPr>
+    </w:lvl>
+    <w:lvl w:ilvl="3" w:tplc="4009000F" w:tentative="1">
+      <w:start w:val="1"/>
+      <w:numFmt w:val="decimal"/>
+      <w:lvlText w:val="%4."/>
+      <w:lvlJc w:val="left"/>
+      <w:pPr>
+        <w:ind w:left="2880" w:hanging="360"/>
+      </w:pPr>
+    </w:lvl>
+    <w:lvl w:ilvl="4" w:tplc="40090019" w:tentative="1">
+      <w:start w:val="1"/>
+      <w:numFmt w:val="lowerLetter"/>
+      <w:lvlText w:val="%5."/>
+      <w:lvlJc w:val="left"/>
+      <w:pPr>
+        <w:ind w:left="3600" w:hanging="360"/>
+      </w:pPr>
+    </w:lvl>
+    <w:lvl w:ilvl="5" w:tplc="4009001B" w:tentative="1">
+      <w:start w:val="1"/>
+      <w:numFmt w:val="lowerRoman"/>
+      <w:lvlText w:val="%6."/>
+      <w:lvlJc w:val="right"/>
+      <w:pPr>
+        <w:ind w:left="4320" w:hanging="180"/>
+      </w:pPr>
+    </w:lvl>
+    <w:lvl w:ilvl="6" w:tplc="4009000F" w:tentative="1">
+      <w:start w:val="1"/>
+      <w:numFmt w:val="decimal"/>
+      <w:lvlText w:val="%7."/>
+      <w:lvlJc w:val="left"/>
+      <w:pPr>
+        <w:ind w:left="5040" w:hanging="360"/>
+      </w:pPr>
+    </w:lvl>
+    <w:lvl w:ilvl="7" w:tplc="40090019" w:tentative="1">
+      <w:start w:val="1"/>
+      <w:numFmt w:val="lowerLetter"/>
+      <w:lvlText w:val="%8."/>
+      <w:lvlJc w:val="left"/>
+      <w:pPr>
+        <w:ind w:left="5760" w:hanging="360"/>
+      </w:pPr>
+    </w:lvl>
+    <w:lvl w:ilvl="8" w:tplc="4009001B" w:tentative="1">
+      <w:start w:val="1"/>
+      <w:numFmt w:val="lowerRoman"/>
+      <w:lvlText w:val="%9."/>
+      <w:lvlJc w:val="right"/>
+      <w:pPr>
+        <w:ind w:left="6480" w:hanging="180"/>
+      </w:pPr>
+    </w:lvl>
+  </w:abstractNum>
+  <w:abstractNum w:abstractNumId="3" w15:restartNumberingAfterBreak="0">
     <w:nsid w:val="4C22765C"/>
     <w:multiLevelType w:val="hybridMultilevel"/>
     <w:tmpl w:val="E55A74B2"/>
@@ -395,8 +1129,109 @@
       </w:pPr>
     </w:lvl>
   </w:abstractNum>
+  <w:abstractNum w:abstractNumId="4" w15:restartNumberingAfterBreak="0">
+    <w:nsid w:val="78EF37EF"/>
+    <w:multiLevelType w:val="hybridMultilevel"/>
+    <w:tmpl w:val="98CC4BB0"/>
+    <w:lvl w:ilvl="0" w:tplc="4009000F">
+      <w:start w:val="1"/>
+      <w:numFmt w:val="decimal"/>
+      <w:lvlText w:val="%1."/>
+      <w:lvlJc w:val="left"/>
+      <w:pPr>
+        <w:ind w:left="720" w:hanging="360"/>
+      </w:pPr>
+      <w:rPr>
+        <w:rFonts w:hint="default"/>
+      </w:rPr>
+    </w:lvl>
+    <w:lvl w:ilvl="1" w:tplc="40090019" w:tentative="1">
+      <w:start w:val="1"/>
+      <w:numFmt w:val="lowerLetter"/>
+      <w:lvlText w:val="%2."/>
+      <w:lvlJc w:val="left"/>
+      <w:pPr>
+        <w:ind w:left="1440" w:hanging="360"/>
+      </w:pPr>
+    </w:lvl>
+    <w:lvl w:ilvl="2" w:tplc="4009001B" w:tentative="1">
+      <w:start w:val="1"/>
+      <w:numFmt w:val="lowerRoman"/>
+      <w:lvlText w:val="%3."/>
+      <w:lvlJc w:val="right"/>
+      <w:pPr>
+        <w:ind w:left="2160" w:hanging="180"/>
+      </w:pPr>
+    </w:lvl>
+    <w:lvl w:ilvl="3" w:tplc="4009000F" w:tentative="1">
+      <w:start w:val="1"/>
+      <w:numFmt w:val="decimal"/>
+      <w:lvlText w:val="%4."/>
+      <w:lvlJc w:val="left"/>
+      <w:pPr>
+        <w:ind w:left="2880" w:hanging="360"/>
+      </w:pPr>
+    </w:lvl>
+    <w:lvl w:ilvl="4" w:tplc="40090019" w:tentative="1">
+      <w:start w:val="1"/>
+      <w:numFmt w:val="lowerLetter"/>
+      <w:lvlText w:val="%5."/>
+      <w:lvlJc w:val="left"/>
+      <w:pPr>
+        <w:ind w:left="3600" w:hanging="360"/>
+      </w:pPr>
+    </w:lvl>
+    <w:lvl w:ilvl="5" w:tplc="4009001B" w:tentative="1">
+      <w:start w:val="1"/>
+      <w:numFmt w:val="lowerRoman"/>
+      <w:lvlText w:val="%6."/>
+      <w:lvlJc w:val="right"/>
+      <w:pPr>
+        <w:ind w:left="4320" w:hanging="180"/>
+      </w:pPr>
+    </w:lvl>
+    <w:lvl w:ilvl="6" w:tplc="4009000F" w:tentative="1">
+      <w:start w:val="1"/>
+      <w:numFmt w:val="decimal"/>
+      <w:lvlText w:val="%7."/>
+      <w:lvlJc w:val="left"/>
+      <w:pPr>
+        <w:ind w:left="5040" w:hanging="360"/>
+      </w:pPr>
+    </w:lvl>
+    <w:lvl w:ilvl="7" w:tplc="40090019" w:tentative="1">
+      <w:start w:val="1"/>
+      <w:numFmt w:val="lowerLetter"/>
+      <w:lvlText w:val="%8."/>
+      <w:lvlJc w:val="left"/>
+      <w:pPr>
+        <w:ind w:left="5760" w:hanging="360"/>
+      </w:pPr>
+    </w:lvl>
+    <w:lvl w:ilvl="8" w:tplc="4009001B" w:tentative="1">
+      <w:start w:val="1"/>
+      <w:numFmt w:val="lowerRoman"/>
+      <w:lvlText w:val="%9."/>
+      <w:lvlJc w:val="right"/>
+      <w:pPr>
+        <w:ind w:left="6480" w:hanging="180"/>
+      </w:pPr>
+    </w:lvl>
+  </w:abstractNum>
   <w:num w:numId="1" w16cid:durableId="1122115658">
+    <w:abstractNumId w:val="3"/>
+  </w:num>
+  <w:num w:numId="2" w16cid:durableId="1002052530">
+    <w:abstractNumId w:val="1"/>
+  </w:num>
+  <w:num w:numId="3" w16cid:durableId="492063243">
+    <w:abstractNumId w:val="4"/>
+  </w:num>
+  <w:num w:numId="4" w16cid:durableId="1774737620">
     <w:abstractNumId w:val="0"/>
+  </w:num>
+  <w:num w:numId="5" w16cid:durableId="2074084025">
+    <w:abstractNumId w:val="2"/>
   </w:num>
 </w:numbering>
 </file>

</xml_diff>